<commit_message>
Removed msi file since I couldn't get it to work and the system was down all day. Created a shiny app instead (which is better for my data anyway).
</commit_message>
<xml_diff>
--- a/docs/Final Paper.docx
+++ b/docs/Final Paper.docx
@@ -4,19 +4,113 @@
   <w:body>
     <w:p>
       <w:pPr>
+        <w:spacing w:after="0" w:line="240" w:lineRule="auto"/>
+        <w:rPr>
+          <w:rFonts w:ascii="Times New Roman" w:eastAsia="Times New Roman" w:hAnsi="Times New Roman" w:cs="Times New Roman"/>
+          <w:kern w:val="0"/>
+          <w14:ligatures w14:val="none"/>
+        </w:rPr>
+      </w:pPr>
+      <w:r>
+        <w:rPr>
+          <w:rFonts w:ascii="Lato" w:eastAsia="Times New Roman" w:hAnsi="Lato" w:cs="Times New Roman"/>
+          <w:color w:val="000000"/>
+          <w:kern w:val="0"/>
+          <w:shd w:val="clear" w:color="auto" w:fill="FFFFFF"/>
+          <w14:ligatures w14:val="none"/>
+        </w:rPr>
+        <w:t>You must incorporate at least </w:t>
+      </w:r>
+      <w:r>
+        <w:rPr>
+          <w:rFonts w:ascii="Lato" w:eastAsia="Times New Roman" w:hAnsi="Lato" w:cs="Times New Roman"/>
+          <w:b/>
+          <w:bCs/>
+          <w:color w:val="000000"/>
+          <w:kern w:val="0"/>
+          <w:shd w:val="clear" w:color="auto" w:fill="FFFFFF"/>
+          <w14:ligatures w14:val="none"/>
+        </w:rPr>
+        <w:t>two</w:t>
+      </w:r>
+      <w:r>
+        <w:rPr>
+          <w:rFonts w:ascii="Lato" w:eastAsia="Times New Roman" w:hAnsi="Lato" w:cs="Times New Roman"/>
+          <w:color w:val="000000"/>
+          <w:kern w:val="0"/>
+          <w:shd w:val="clear" w:color="auto" w:fill="FFFFFF"/>
+          <w14:ligatures w14:val="none"/>
+        </w:rPr>
+        <w:t> of the following components:</w:t>
+      </w:r>
+    </w:p>
+    <w:p>
+      <w:pPr>
+        <w:numPr>
+          <w:ilvl w:val="0"/>
+          <w:numId w:val="1"/>
+        </w:numPr>
+        <w:shd w:val="clear" w:color="auto" w:fill="FFFFFF"/>
+        <w:spacing w:before="100" w:beforeAutospacing="1" w:after="100" w:afterAutospacing="1" w:line="240" w:lineRule="auto"/>
+        <w:ind w:left="1095"/>
+        <w:rPr>
+          <w:rFonts w:ascii="Lato" w:eastAsia="Times New Roman" w:hAnsi="Lato" w:cs="Times New Roman"/>
+          <w:color w:val="000000"/>
+          <w:kern w:val="0"/>
+          <w14:ligatures w14:val="none"/>
+        </w:rPr>
+      </w:pPr>
+      <w:r>
+        <w:rPr>
+          <w:rFonts w:ascii="Lato" w:eastAsia="Times New Roman" w:hAnsi="Lato" w:cs="Times New Roman"/>
+          <w:color w:val="000000"/>
+          <w:kern w:val="0"/>
+          <w14:ligatures w14:val="none"/>
+        </w:rPr>
+        <w:t>A web application or dashboard that allows the user to interact with your dataset in real time according to the standards of your project. At least 5 options should be provided to users to customize views, bring up custom reports, or some other interactivity. This web application must be functional and available on the web.</w:t>
+      </w:r>
+    </w:p>
+    <w:p>
+      <w:pPr>
+        <w:numPr>
+          <w:ilvl w:val="0"/>
+          <w:numId w:val="1"/>
+        </w:numPr>
+        <w:shd w:val="clear" w:color="auto" w:fill="FFFFFF"/>
+        <w:spacing w:before="100" w:beforeAutospacing="1" w:after="100" w:afterAutospacing="1" w:line="240" w:lineRule="auto"/>
+        <w:ind w:left="1095"/>
+        <w:rPr>
+          <w:rFonts w:ascii="Lato" w:eastAsia="Times New Roman" w:hAnsi="Lato" w:cs="Times New Roman"/>
+          <w:color w:val="000000"/>
+          <w:kern w:val="0"/>
+          <w14:ligatures w14:val="none"/>
+        </w:rPr>
+      </w:pPr>
+      <w:r>
+        <w:rPr>
+          <w:rFonts w:ascii="Lato" w:eastAsia="Times New Roman" w:hAnsi="Lato" w:cs="Times New Roman"/>
+          <w:color w:val="000000"/>
+          <w:kern w:val="0"/>
+          <w14:ligatures w14:val="none"/>
+        </w:rPr>
+        <w:t>A fully engineered machine learning solution that includes k-fold CV, holdout CV, and appropriate tuning. Tuning must include evaluation of at least three reasonable algorithms for modeling, in addition to other standard tuning strategies. </w:t>
+      </w:r>
+    </w:p>
+    <w:p>
+      <w:pPr>
+        <w:spacing w:after="0"/>
+      </w:pPr>
+    </w:p>
+    <w:p>
+      <w:pPr>
         <w:spacing w:after="0"/>
       </w:pPr>
       <w:r>
         <w:t>I wanted to use the GSS data to look at something associated with the military</w:t>
       </w:r>
       <w:r>
-        <w:t xml:space="preserve"> and found that the most interesting available data spread across multiple years was the level of trust individuals reported to have in multiple institutions within our country. The relevant question was 181 in the </w:t>
-      </w:r>
-      <w:proofErr w:type="spellStart"/>
-      <w:r>
-        <w:t>GSS_Codebook</w:t>
-      </w:r>
-      <w:proofErr w:type="spellEnd"/>
+        <w:t xml:space="preserve"> and found that the most interesting available data spread across multiple years was the level of trust individuals reported to have in multiple institutions within our country. The relevant question was 181 in the GSS_Codebook</w:t>
+      </w:r>
       <w:r>
         <w:t xml:space="preserve"> (page 397)</w:t>
       </w:r>
@@ -214,6 +308,7 @@
         <w:spacing w:after="0"/>
       </w:pPr>
       <w:r>
+        <w:lastRenderedPageBreak/>
         <w:t>Hardly any</w:t>
       </w:r>
       <w:r>
@@ -237,6 +332,243 @@
     </w:sectPr>
   </w:body>
 </w:document>
+</file>
+
+<file path=word/numbering.xml><?xml version="1.0" encoding="utf-8"?>
+<w:numbering xmlns:wpc="http://schemas.microsoft.com/office/word/2010/wordprocessingCanvas" xmlns:cx="http://schemas.microsoft.com/office/drawing/2014/chartex" xmlns:cx1="http://schemas.microsoft.com/office/drawing/2015/9/8/chartex" xmlns:cx2="http://schemas.microsoft.com/office/drawing/2015/10/21/chartex" xmlns:cx3="http://schemas.microsoft.com/office/drawing/2016/5/9/chartex" xmlns:cx4="http://schemas.microsoft.com/office/drawing/2016/5/10/chartex" xmlns:cx5="http://schemas.microsoft.com/office/drawing/2016/5/11/chartex" xmlns:cx6="http://schemas.microsoft.com/office/drawing/2016/5/12/chartex" xmlns:cx7="http://schemas.microsoft.com/office/drawing/2016/5/13/chartex" xmlns:cx8="http://schemas.microsoft.com/office/drawing/2016/5/14/chartex" xmlns:mc="http://schemas.openxmlformats.org/markup-compatibility/2006" xmlns:aink="http://schemas.microsoft.com/office/drawing/2016/ink" xmlns:am3d="http://schemas.microsoft.com/office/drawing/2017/model3d" xmlns:o="urn:schemas-microsoft-com:office:office" xmlns:oel="http://schemas.microsoft.com/office/2019/extlst" xmlns:r="http://schemas.openxmlformats.org/officeDocument/2006/relationships" xmlns:m="http://schemas.openxmlformats.org/officeDocument/2006/math" xmlns:v="urn:schemas-microsoft-com:vml" xmlns:wp14="http://schemas.microsoft.com/office/word/2010/wordprocessingDrawing" xmlns:wp="http://schemas.openxmlformats.org/drawingml/2006/wordprocessingDrawing" xmlns:w10="urn:schemas-microsoft-com:office:word" xmlns:w="http://schemas.openxmlformats.org/wordprocessingml/2006/main" xmlns:w14="http://schemas.microsoft.com/office/word/2010/wordml" xmlns:w15="http://schemas.microsoft.com/office/word/2012/wordml" xmlns:w16cex="http://schemas.microsoft.com/office/word/2018/wordml/cex" xmlns:w16cid="http://schemas.microsoft.com/office/word/2016/wordml/cid" xmlns:w16="http://schemas.microsoft.com/office/word/2018/wordml" xmlns:w16du="http://schemas.microsoft.com/office/word/2023/wordml/word16du" xmlns:w16sdtdh="http://schemas.microsoft.com/office/word/2020/wordml/sdtdatahash" xmlns:w16se="http://schemas.microsoft.com/office/word/2015/wordml/symex" xmlns:wpg="http://schemas.microsoft.com/office/word/2010/wordprocessingGroup" xmlns:wpi="http://schemas.microsoft.com/office/word/2010/wordprocessingInk" xmlns:wne="http://schemas.microsoft.com/office/word/2006/wordml" xmlns:wps="http://schemas.microsoft.com/office/word/2010/wordprocessingShape" mc:Ignorable="w14 w15 w16se w16cid w16 w16cex w16sdtdh w16du wp14">
+  <w:abstractNum w:abstractNumId="0" w15:restartNumberingAfterBreak="0">
+    <w:nsid w:val="43F97B64"/>
+    <w:multiLevelType w:val="multilevel"/>
+    <w:tmpl w:val="E154FDF4"/>
+    <w:lvl w:ilvl="0">
+      <w:start w:val="1"/>
+      <w:numFmt w:val="decimal"/>
+      <w:lvlText w:val="%1."/>
+      <w:lvlJc w:val="left"/>
+      <w:pPr>
+        <w:tabs>
+          <w:tab w:val="num" w:pos="720"/>
+        </w:tabs>
+        <w:ind w:left="720" w:hanging="360"/>
+      </w:pPr>
+    </w:lvl>
+    <w:lvl w:ilvl="1" w:tentative="1">
+      <w:start w:val="1"/>
+      <w:numFmt w:val="decimal"/>
+      <w:lvlText w:val="%2."/>
+      <w:lvlJc w:val="left"/>
+      <w:pPr>
+        <w:tabs>
+          <w:tab w:val="num" w:pos="1440"/>
+        </w:tabs>
+        <w:ind w:left="1440" w:hanging="360"/>
+      </w:pPr>
+    </w:lvl>
+    <w:lvl w:ilvl="2" w:tentative="1">
+      <w:start w:val="1"/>
+      <w:numFmt w:val="decimal"/>
+      <w:lvlText w:val="%3."/>
+      <w:lvlJc w:val="left"/>
+      <w:pPr>
+        <w:tabs>
+          <w:tab w:val="num" w:pos="2160"/>
+        </w:tabs>
+        <w:ind w:left="2160" w:hanging="360"/>
+      </w:pPr>
+    </w:lvl>
+    <w:lvl w:ilvl="3" w:tentative="1">
+      <w:start w:val="1"/>
+      <w:numFmt w:val="decimal"/>
+      <w:lvlText w:val="%4."/>
+      <w:lvlJc w:val="left"/>
+      <w:pPr>
+        <w:tabs>
+          <w:tab w:val="num" w:pos="2880"/>
+        </w:tabs>
+        <w:ind w:left="2880" w:hanging="360"/>
+      </w:pPr>
+    </w:lvl>
+    <w:lvl w:ilvl="4" w:tentative="1">
+      <w:start w:val="1"/>
+      <w:numFmt w:val="decimal"/>
+      <w:lvlText w:val="%5."/>
+      <w:lvlJc w:val="left"/>
+      <w:pPr>
+        <w:tabs>
+          <w:tab w:val="num" w:pos="3600"/>
+        </w:tabs>
+        <w:ind w:left="3600" w:hanging="360"/>
+      </w:pPr>
+    </w:lvl>
+    <w:lvl w:ilvl="5" w:tentative="1">
+      <w:start w:val="1"/>
+      <w:numFmt w:val="decimal"/>
+      <w:lvlText w:val="%6."/>
+      <w:lvlJc w:val="left"/>
+      <w:pPr>
+        <w:tabs>
+          <w:tab w:val="num" w:pos="4320"/>
+        </w:tabs>
+        <w:ind w:left="4320" w:hanging="360"/>
+      </w:pPr>
+    </w:lvl>
+    <w:lvl w:ilvl="6" w:tentative="1">
+      <w:start w:val="1"/>
+      <w:numFmt w:val="decimal"/>
+      <w:lvlText w:val="%7."/>
+      <w:lvlJc w:val="left"/>
+      <w:pPr>
+        <w:tabs>
+          <w:tab w:val="num" w:pos="5040"/>
+        </w:tabs>
+        <w:ind w:left="5040" w:hanging="360"/>
+      </w:pPr>
+    </w:lvl>
+    <w:lvl w:ilvl="7" w:tentative="1">
+      <w:start w:val="1"/>
+      <w:numFmt w:val="decimal"/>
+      <w:lvlText w:val="%8."/>
+      <w:lvlJc w:val="left"/>
+      <w:pPr>
+        <w:tabs>
+          <w:tab w:val="num" w:pos="5760"/>
+        </w:tabs>
+        <w:ind w:left="5760" w:hanging="360"/>
+      </w:pPr>
+    </w:lvl>
+    <w:lvl w:ilvl="8" w:tentative="1">
+      <w:start w:val="1"/>
+      <w:numFmt w:val="decimal"/>
+      <w:lvlText w:val="%9."/>
+      <w:lvlJc w:val="left"/>
+      <w:pPr>
+        <w:tabs>
+          <w:tab w:val="num" w:pos="6480"/>
+        </w:tabs>
+        <w:ind w:left="6480" w:hanging="360"/>
+      </w:pPr>
+    </w:lvl>
+  </w:abstractNum>
+  <w:abstractNum w:abstractNumId="1" w15:restartNumberingAfterBreak="0">
+    <w:nsid w:val="4EC475E2"/>
+    <w:multiLevelType w:val="multilevel"/>
+    <w:tmpl w:val="40207CBE"/>
+    <w:lvl w:ilvl="0">
+      <w:start w:val="1"/>
+      <w:numFmt w:val="decimal"/>
+      <w:lvlText w:val="%1."/>
+      <w:lvlJc w:val="left"/>
+      <w:pPr>
+        <w:tabs>
+          <w:tab w:val="num" w:pos="720"/>
+        </w:tabs>
+        <w:ind w:left="720" w:hanging="360"/>
+      </w:pPr>
+    </w:lvl>
+    <w:lvl w:ilvl="1" w:tentative="1">
+      <w:start w:val="1"/>
+      <w:numFmt w:val="decimal"/>
+      <w:lvlText w:val="%2."/>
+      <w:lvlJc w:val="left"/>
+      <w:pPr>
+        <w:tabs>
+          <w:tab w:val="num" w:pos="1440"/>
+        </w:tabs>
+        <w:ind w:left="1440" w:hanging="360"/>
+      </w:pPr>
+    </w:lvl>
+    <w:lvl w:ilvl="2" w:tentative="1">
+      <w:start w:val="1"/>
+      <w:numFmt w:val="decimal"/>
+      <w:lvlText w:val="%3."/>
+      <w:lvlJc w:val="left"/>
+      <w:pPr>
+        <w:tabs>
+          <w:tab w:val="num" w:pos="2160"/>
+        </w:tabs>
+        <w:ind w:left="2160" w:hanging="360"/>
+      </w:pPr>
+    </w:lvl>
+    <w:lvl w:ilvl="3" w:tentative="1">
+      <w:start w:val="1"/>
+      <w:numFmt w:val="decimal"/>
+      <w:lvlText w:val="%4."/>
+      <w:lvlJc w:val="left"/>
+      <w:pPr>
+        <w:tabs>
+          <w:tab w:val="num" w:pos="2880"/>
+        </w:tabs>
+        <w:ind w:left="2880" w:hanging="360"/>
+      </w:pPr>
+    </w:lvl>
+    <w:lvl w:ilvl="4" w:tentative="1">
+      <w:start w:val="1"/>
+      <w:numFmt w:val="decimal"/>
+      <w:lvlText w:val="%5."/>
+      <w:lvlJc w:val="left"/>
+      <w:pPr>
+        <w:tabs>
+          <w:tab w:val="num" w:pos="3600"/>
+        </w:tabs>
+        <w:ind w:left="3600" w:hanging="360"/>
+      </w:pPr>
+    </w:lvl>
+    <w:lvl w:ilvl="5" w:tentative="1">
+      <w:start w:val="1"/>
+      <w:numFmt w:val="decimal"/>
+      <w:lvlText w:val="%6."/>
+      <w:lvlJc w:val="left"/>
+      <w:pPr>
+        <w:tabs>
+          <w:tab w:val="num" w:pos="4320"/>
+        </w:tabs>
+        <w:ind w:left="4320" w:hanging="360"/>
+      </w:pPr>
+    </w:lvl>
+    <w:lvl w:ilvl="6" w:tentative="1">
+      <w:start w:val="1"/>
+      <w:numFmt w:val="decimal"/>
+      <w:lvlText w:val="%7."/>
+      <w:lvlJc w:val="left"/>
+      <w:pPr>
+        <w:tabs>
+          <w:tab w:val="num" w:pos="5040"/>
+        </w:tabs>
+        <w:ind w:left="5040" w:hanging="360"/>
+      </w:pPr>
+    </w:lvl>
+    <w:lvl w:ilvl="7" w:tentative="1">
+      <w:start w:val="1"/>
+      <w:numFmt w:val="decimal"/>
+      <w:lvlText w:val="%8."/>
+      <w:lvlJc w:val="left"/>
+      <w:pPr>
+        <w:tabs>
+          <w:tab w:val="num" w:pos="5760"/>
+        </w:tabs>
+        <w:ind w:left="5760" w:hanging="360"/>
+      </w:pPr>
+    </w:lvl>
+    <w:lvl w:ilvl="8" w:tentative="1">
+      <w:start w:val="1"/>
+      <w:numFmt w:val="decimal"/>
+      <w:lvlText w:val="%9."/>
+      <w:lvlJc w:val="left"/>
+      <w:pPr>
+        <w:tabs>
+          <w:tab w:val="num" w:pos="6480"/>
+        </w:tabs>
+        <w:ind w:left="6480" w:hanging="360"/>
+      </w:pPr>
+    </w:lvl>
+  </w:abstractNum>
+  <w:num w:numId="1" w16cid:durableId="273679856">
+    <w:abstractNumId w:val="0"/>
+  </w:num>
+  <w:num w:numId="2" w16cid:durableId="66389133">
+    <w:abstractNumId w:val="1"/>
+  </w:num>
+</w:numbering>
 </file>
 
 <file path=word/styles.xml><?xml version="1.0" encoding="utf-8"?>
@@ -1156,6 +1488,17 @@
       <w:spacing w:val="5"/>
     </w:rPr>
   </w:style>
+  <w:style w:type="character" w:styleId="Strong">
+    <w:name w:val="Strong"/>
+    <w:basedOn w:val="DefaultParagraphFont"/>
+    <w:uiPriority w:val="22"/>
+    <w:qFormat/>
+    <w:rsid w:val="00B8397E"/>
+    <w:rPr>
+      <w:b/>
+      <w:bCs/>
+    </w:rPr>
+  </w:style>
 </w:styles>
 </file>
 

</xml_diff>